<commit_message>
Added final edits to the Project Update Template in preparation for the second project update.
</commit_message>
<xml_diff>
--- a/RAD.NET Project Update Template for Project Update 2.docx
+++ b/RAD.NET Project Update Template for Project Update 2.docx
@@ -101,7 +101,7 @@
           <w:rFonts w:ascii="Times New Roman" w:hAnsi="Times New Roman" w:cs="Times New Roman"/>
           <w:sz w:val="24"/>
         </w:rPr>
-        <w:t xml:space="preserve">Carla Robinson, Jack Broncato, </w:t>
+        <w:t xml:space="preserve">Carla Robinson, Jack </w:t>
       </w:r>
       <w:proofErr w:type="spellStart"/>
       <w:r>
@@ -109,7 +109,7 @@
           <w:rFonts w:ascii="Times New Roman" w:hAnsi="Times New Roman" w:cs="Times New Roman"/>
           <w:sz w:val="24"/>
         </w:rPr>
-        <w:t>Vismark</w:t>
+        <w:t>Broncato</w:t>
       </w:r>
       <w:proofErr w:type="spellEnd"/>
       <w:r>
@@ -117,7 +117,7 @@
           <w:rFonts w:ascii="Times New Roman" w:hAnsi="Times New Roman" w:cs="Times New Roman"/>
           <w:sz w:val="24"/>
         </w:rPr>
-        <w:t xml:space="preserve"> Juarez</w:t>
+        <w:t>, Vismark Juarez</w:t>
       </w:r>
     </w:p>
     <w:p>
@@ -519,6 +519,7 @@
         <w:rPr>
           <w:noProof/>
         </w:rPr>
+        <w:lastRenderedPageBreak/>
         <w:drawing>
           <wp:inline distT="0" distB="0" distL="0" distR="0" wp14:anchorId="2FD9555F" wp14:editId="30440D74">
             <wp:extent cx="5943600" cy="3352800"/>
@@ -565,7 +566,6 @@
         <w:rPr>
           <w:noProof/>
         </w:rPr>
-        <w:lastRenderedPageBreak/>
         <w:drawing>
           <wp:inline distT="0" distB="0" distL="0" distR="0" wp14:anchorId="3212256D" wp14:editId="4E83F100">
             <wp:extent cx="5943600" cy="3346450"/>
@@ -608,82 +608,427 @@
           </wp:inline>
         </w:drawing>
       </w:r>
+    </w:p>
+    <w:p/>
+    <w:p>
+      <w:pPr>
+        <w:rPr>
+          <w:b/>
+        </w:rPr>
+      </w:pPr>
+    </w:p>
+    <w:p>
+      <w:pPr>
+        <w:rPr>
+          <w:b/>
+        </w:rPr>
+      </w:pPr>
+    </w:p>
+    <w:p>
+      <w:pPr>
+        <w:rPr>
+          <w:b/>
+        </w:rPr>
+      </w:pPr>
+    </w:p>
+    <w:p>
+      <w:pPr>
+        <w:rPr>
+          <w:b/>
+        </w:rPr>
+      </w:pPr>
+    </w:p>
+    <w:p>
+      <w:pPr>
+        <w:rPr>
+          <w:b/>
+        </w:rPr>
+      </w:pPr>
+    </w:p>
+    <w:p>
+      <w:r>
+        <w:rPr>
+          <w:b/>
+        </w:rPr>
+        <w:t>Database Diagram</w:t>
+      </w:r>
+      <w:r>
+        <w:t>:</w:t>
+      </w:r>
+      <w:r>
+        <w:t xml:space="preserve"> </w:t>
+      </w:r>
+    </w:p>
+    <w:p>
+      <w:r>
+        <w:rPr>
+          <w:noProof/>
+        </w:rPr>
+        <w:drawing>
+          <wp:anchor distT="0" distB="0" distL="114300" distR="114300" simplePos="0" relativeHeight="251659264" behindDoc="1" locked="0" layoutInCell="1" allowOverlap="1" wp14:anchorId="4D776F61" wp14:editId="79F8BEEA">
+            <wp:simplePos x="0" y="0"/>
+            <wp:positionH relativeFrom="column">
+              <wp:posOffset>0</wp:posOffset>
+            </wp:positionH>
+            <wp:positionV relativeFrom="paragraph">
+              <wp:posOffset>0</wp:posOffset>
+            </wp:positionV>
+            <wp:extent cx="5943600" cy="2804795"/>
+            <wp:effectExtent l="0" t="0" r="0" b="0"/>
+            <wp:wrapNone/>
+            <wp:docPr id="8" name="Picture 8"/>
+            <wp:cNvGraphicFramePr>
+              <a:graphicFrameLocks xmlns:a="http://schemas.openxmlformats.org/drawingml/2006/main" noChangeAspect="1"/>
+            </wp:cNvGraphicFramePr>
+            <a:graphic xmlns:a="http://schemas.openxmlformats.org/drawingml/2006/main">
+              <a:graphicData uri="http://schemas.openxmlformats.org/drawingml/2006/picture">
+                <pic:pic xmlns:pic="http://schemas.openxmlformats.org/drawingml/2006/picture">
+                  <pic:nvPicPr>
+                    <pic:cNvPr id="1" name=""/>
+                    <pic:cNvPicPr/>
+                  </pic:nvPicPr>
+                  <pic:blipFill>
+                    <a:blip r:embed="rId8">
+                      <a:extLst>
+                        <a:ext uri="{28A0092B-C50C-407E-A947-70E740481C1C}">
+                          <a14:useLocalDpi xmlns:a14="http://schemas.microsoft.com/office/drawing/2010/main" val="0"/>
+                        </a:ext>
+                      </a:extLst>
+                    </a:blip>
+                    <a:stretch>
+                      <a:fillRect/>
+                    </a:stretch>
+                  </pic:blipFill>
+                  <pic:spPr>
+                    <a:xfrm>
+                      <a:off x="0" y="0"/>
+                      <a:ext cx="5943600" cy="2804795"/>
+                    </a:xfrm>
+                    <a:prstGeom prst="rect">
+                      <a:avLst/>
+                    </a:prstGeom>
+                  </pic:spPr>
+                </pic:pic>
+              </a:graphicData>
+            </a:graphic>
+            <wp14:sizeRelH relativeFrom="page">
+              <wp14:pctWidth>0</wp14:pctWidth>
+            </wp14:sizeRelH>
+            <wp14:sizeRelV relativeFrom="page">
+              <wp14:pctHeight>0</wp14:pctHeight>
+            </wp14:sizeRelV>
+          </wp:anchor>
+        </w:drawing>
+      </w:r>
+    </w:p>
+    <w:p>
+      <w:pPr>
+        <w:rPr>
+          <w:b/>
+        </w:rPr>
+      </w:pPr>
+    </w:p>
+    <w:p>
+      <w:pPr>
+        <w:rPr>
+          <w:b/>
+        </w:rPr>
+      </w:pPr>
+    </w:p>
+    <w:p>
+      <w:pPr>
+        <w:rPr>
+          <w:b/>
+        </w:rPr>
+      </w:pPr>
+    </w:p>
+    <w:p>
+      <w:pPr>
+        <w:rPr>
+          <w:b/>
+        </w:rPr>
+      </w:pPr>
+    </w:p>
+    <w:p>
+      <w:pPr>
+        <w:rPr>
+          <w:b/>
+        </w:rPr>
+      </w:pPr>
+    </w:p>
+    <w:p>
+      <w:pPr>
+        <w:rPr>
+          <w:b/>
+        </w:rPr>
+      </w:pPr>
+    </w:p>
+    <w:p>
+      <w:pPr>
+        <w:rPr>
+          <w:b/>
+        </w:rPr>
+      </w:pPr>
+    </w:p>
+    <w:p>
+      <w:pPr>
+        <w:rPr>
+          <w:b/>
+        </w:rPr>
+      </w:pPr>
+    </w:p>
+    <w:p>
+      <w:pPr>
+        <w:rPr>
+          <w:b/>
+        </w:rPr>
+      </w:pPr>
+    </w:p>
+    <w:p>
+      <w:pPr>
+        <w:rPr>
+          <w:b/>
+        </w:rPr>
+      </w:pPr>
+      <w:r>
+        <w:rPr>
+          <w:noProof/>
+        </w:rPr>
+        <w:drawing>
+          <wp:anchor distT="0" distB="0" distL="114300" distR="114300" simplePos="0" relativeHeight="251661312" behindDoc="1" locked="0" layoutInCell="1" allowOverlap="1" wp14:anchorId="49404E63" wp14:editId="430C026F">
+            <wp:simplePos x="0" y="0"/>
+            <wp:positionH relativeFrom="column">
+              <wp:posOffset>0</wp:posOffset>
+            </wp:positionH>
+            <wp:positionV relativeFrom="paragraph">
+              <wp:posOffset>-635</wp:posOffset>
+            </wp:positionV>
+            <wp:extent cx="5874385" cy="4820920"/>
+            <wp:effectExtent l="0" t="0" r="0" b="0"/>
+            <wp:wrapNone/>
+            <wp:docPr id="9" name="Picture 9"/>
+            <wp:cNvGraphicFramePr>
+              <a:graphicFrameLocks xmlns:a="http://schemas.openxmlformats.org/drawingml/2006/main" noChangeAspect="1"/>
+            </wp:cNvGraphicFramePr>
+            <a:graphic xmlns:a="http://schemas.openxmlformats.org/drawingml/2006/main">
+              <a:graphicData uri="http://schemas.openxmlformats.org/drawingml/2006/picture">
+                <pic:pic xmlns:pic="http://schemas.openxmlformats.org/drawingml/2006/picture">
+                  <pic:nvPicPr>
+                    <pic:cNvPr id="1" name=""/>
+                    <pic:cNvPicPr/>
+                  </pic:nvPicPr>
+                  <pic:blipFill rotWithShape="1">
+                    <a:blip r:embed="rId9">
+                      <a:extLst>
+                        <a:ext uri="{28A0092B-C50C-407E-A947-70E740481C1C}">
+                          <a14:useLocalDpi xmlns:a14="http://schemas.microsoft.com/office/drawing/2010/main" val="0"/>
+                        </a:ext>
+                      </a:extLst>
+                    </a:blip>
+                    <a:srcRect l="1164"/>
+                    <a:stretch/>
+                  </pic:blipFill>
+                  <pic:spPr bwMode="auto">
+                    <a:xfrm>
+                      <a:off x="0" y="0"/>
+                      <a:ext cx="5874385" cy="4820920"/>
+                    </a:xfrm>
+                    <a:prstGeom prst="rect">
+                      <a:avLst/>
+                    </a:prstGeom>
+                    <a:ln>
+                      <a:noFill/>
+                    </a:ln>
+                    <a:extLst>
+                      <a:ext uri="{53640926-AAD7-44D8-BBD7-CCE9431645EC}">
+                        <a14:shadowObscured xmlns:a14="http://schemas.microsoft.com/office/drawing/2010/main"/>
+                      </a:ext>
+                    </a:extLst>
+                  </pic:spPr>
+                </pic:pic>
+              </a:graphicData>
+            </a:graphic>
+            <wp14:sizeRelH relativeFrom="page">
+              <wp14:pctWidth>0</wp14:pctWidth>
+            </wp14:sizeRelH>
+            <wp14:sizeRelV relativeFrom="page">
+              <wp14:pctHeight>0</wp14:pctHeight>
+            </wp14:sizeRelV>
+          </wp:anchor>
+        </w:drawing>
+      </w:r>
+    </w:p>
+    <w:p>
+      <w:pPr>
+        <w:rPr>
+          <w:b/>
+        </w:rPr>
+      </w:pPr>
+    </w:p>
+    <w:p>
+      <w:pPr>
+        <w:rPr>
+          <w:b/>
+        </w:rPr>
+      </w:pPr>
+    </w:p>
+    <w:p>
+      <w:pPr>
+        <w:rPr>
+          <w:b/>
+        </w:rPr>
+      </w:pPr>
+    </w:p>
+    <w:p>
+      <w:pPr>
+        <w:rPr>
+          <w:b/>
+        </w:rPr>
+      </w:pPr>
+    </w:p>
+    <w:p>
+      <w:pPr>
+        <w:rPr>
+          <w:b/>
+        </w:rPr>
+      </w:pPr>
+    </w:p>
+    <w:p>
+      <w:pPr>
+        <w:rPr>
+          <w:b/>
+        </w:rPr>
+      </w:pPr>
+    </w:p>
+    <w:p>
+      <w:pPr>
+        <w:rPr>
+          <w:b/>
+        </w:rPr>
+      </w:pPr>
+    </w:p>
+    <w:p>
+      <w:pPr>
+        <w:rPr>
+          <w:b/>
+        </w:rPr>
+      </w:pPr>
+    </w:p>
+    <w:p>
+      <w:pPr>
+        <w:rPr>
+          <w:b/>
+        </w:rPr>
+      </w:pPr>
+    </w:p>
+    <w:p>
+      <w:pPr>
+        <w:rPr>
+          <w:b/>
+        </w:rPr>
+      </w:pPr>
+    </w:p>
+    <w:p>
+      <w:pPr>
+        <w:rPr>
+          <w:b/>
+        </w:rPr>
+      </w:pPr>
+    </w:p>
+    <w:p>
+      <w:pPr>
+        <w:rPr>
+          <w:b/>
+        </w:rPr>
+      </w:pPr>
+    </w:p>
+    <w:p>
+      <w:pPr>
+        <w:rPr>
+          <w:b/>
+        </w:rPr>
+      </w:pPr>
+    </w:p>
+    <w:p>
+      <w:pPr>
+        <w:rPr>
+          <w:b/>
+        </w:rPr>
+      </w:pPr>
+    </w:p>
+    <w:p>
+      <w:pPr>
+        <w:rPr>
+          <w:b/>
+        </w:rPr>
+      </w:pPr>
+    </w:p>
+    <w:p>
+      <w:pPr>
+        <w:rPr>
+          <w:b/>
+        </w:rPr>
+      </w:pPr>
+    </w:p>
+    <w:p>
+      <w:r>
+        <w:rPr>
+          <w:b/>
+        </w:rPr>
+        <w:lastRenderedPageBreak/>
+        <w:t>Couple of lines from each group member on what they have worked on</w:t>
+      </w:r>
+      <w:r>
+        <w:rPr>
+          <w:b/>
+        </w:rPr>
+        <w:t>;</w:t>
+      </w:r>
+      <w:r>
+        <w:rPr>
+          <w:b/>
+        </w:rPr>
+        <w:t xml:space="preserve"> the entire group have to agree with each other on the work </w:t>
+      </w:r>
+      <w:r>
+        <w:rPr>
+          <w:b/>
+        </w:rPr>
+        <w:t>split</w:t>
+      </w:r>
+      <w:r>
+        <w:t>:</w:t>
+      </w:r>
+      <w:r>
+        <w:t xml:space="preserve"> </w:t>
+      </w:r>
+    </w:p>
+    <w:p>
+      <w:r>
+        <w:t>Jack Broncato: Improved WPF frontend, Charts are needed but otherwise it is in good condition.</w:t>
+      </w:r>
+    </w:p>
+    <w:p>
+      <w:r>
+        <w:t>Carla Robinson: UI design</w:t>
+      </w:r>
+    </w:p>
+    <w:p>
+      <w:r>
+        <w:t xml:space="preserve">Vismark Juarez: </w:t>
+      </w:r>
+      <w:r>
+        <w:t>Fetching data from the Crime Portal API</w:t>
+      </w:r>
+      <w:r>
+        <w:t>, and created visual graphs using the data retrieved from the Chicago Crime Portal.</w:t>
+      </w:r>
+    </w:p>
+    <w:p>
       <w:bookmarkStart w:id="0" w:name="_GoBack"/>
       <w:bookmarkEnd w:id="0"/>
-      <w:r>
-        <w:t>&gt;&gt;</w:t>
-      </w:r>
-    </w:p>
-    <w:p>
-      <w:r>
-        <w:rPr>
-          <w:b/>
-        </w:rPr>
-        <w:t>Database Diagram</w:t>
-      </w:r>
-      <w:r>
-        <w:t>:</w:t>
-      </w:r>
-      <w:r>
-        <w:t xml:space="preserve"> &lt;&lt;&gt;&gt;</w:t>
-      </w:r>
-    </w:p>
-    <w:p>
-      <w:r>
-        <w:rPr>
-          <w:b/>
-        </w:rPr>
-        <w:t>Couple of lines from each group member on what they have worked on</w:t>
-      </w:r>
-      <w:r>
-        <w:rPr>
-          <w:b/>
-        </w:rPr>
-        <w:t>;</w:t>
-      </w:r>
-      <w:r>
-        <w:rPr>
-          <w:b/>
-        </w:rPr>
-        <w:t xml:space="preserve"> the entire group </w:t>
-      </w:r>
-      <w:proofErr w:type="gramStart"/>
-      <w:r>
-        <w:rPr>
-          <w:b/>
-        </w:rPr>
-        <w:t>have to</w:t>
-      </w:r>
-      <w:proofErr w:type="gramEnd"/>
-      <w:r>
-        <w:rPr>
-          <w:b/>
-        </w:rPr>
-        <w:t xml:space="preserve"> agree with each other on the work </w:t>
-      </w:r>
-      <w:r>
-        <w:rPr>
-          <w:b/>
-        </w:rPr>
-        <w:t>split</w:t>
-      </w:r>
-      <w:r>
-        <w:t>:</w:t>
-      </w:r>
-      <w:r>
-        <w:t xml:space="preserve"> &lt;&lt;</w:t>
-      </w:r>
-    </w:p>
-    <w:p>
-      <w:r>
-        <w:t>Jack Broncato: Improved WPF frontend, Charts are needed but otherwise it is in good condition.</w:t>
-      </w:r>
-    </w:p>
-    <w:p>
-      <w:r>
-        <w:t>&gt;&gt;</w:t>
-      </w:r>
-    </w:p>
+    </w:p>
+    <w:p/>
     <w:p/>
     <w:p/>
     <w:sectPr>

</xml_diff>